<commit_message>
merged use cases into doc file
</commit_message>
<xml_diff>
--- a/Docs/Team57Doc.docx
+++ b/Docs/Team57Doc.docx
@@ -30,10 +30,7 @@
         <w:t xml:space="preserve"> </w:t>
       </w:r>
     </w:p>
-    <w:p>
-      <w:bookmarkStart w:id="0" w:name="_GoBack"/>
-      <w:bookmarkEnd w:id="0"/>
-    </w:p>
+    <w:p/>
     <w:p>
       <w:r>
         <w:t>The server and clients communicate through web sockets. Upon receival of a web socket request, the server’s and client’s message handlers will parse the event name and data and call the appropriate event handler.</w:t>
@@ -72,23 +69,7 @@
     <w:p/>
     <w:p>
       <w:r>
-        <w:t xml:space="preserve">The main advantages of the game’s architecture </w:t>
-      </w:r>
-      <w:proofErr w:type="gramStart"/>
-      <w:r>
-        <w:t>is</w:t>
-      </w:r>
-      <w:proofErr w:type="gramEnd"/>
-      <w:r>
-        <w:t xml:space="preserve"> that it is portable, with the server being able to run on most platforms, as well as the client being able to run on most platforms as well as web browsers. The UI and the actual game code are completely decoupled. The server side game logic and the client side UI have no awareness of each </w:t>
-      </w:r>
-      <w:proofErr w:type="gramStart"/>
-      <w:r>
-        <w:t>other,  and</w:t>
-      </w:r>
-      <w:proofErr w:type="gramEnd"/>
-      <w:r>
-        <w:t xml:space="preserve"> the UI can be easily swapped out with any other platform supporting the web socket protocol, provided it respects the contracts for handling events sent to and received from the server.</w:t>
+        <w:t>The main advantages of the game’s architecture is that it is portable, with the server being able to run on most platforms, as well as the client being able to run on most platforms as well as web browsers. The UI and the actual game code are completely decoupled. The server side game logic and the client side UI have no awareness of each other,  and the UI can be easily swapped out with any other platform supporting the web socket protocol, provided it respects the contracts for handling events sent to and received from the server.</w:t>
       </w:r>
     </w:p>
     <w:p/>
@@ -152,29 +133,13 @@
         <w:t>class_diagram.png</w:t>
       </w:r>
       <w:r>
-        <w:t xml:space="preserve"> with CRT cards explains the interactions, patterns, and abstractions used for the </w:t>
-      </w:r>
-      <w:proofErr w:type="gramStart"/>
-      <w:r>
-        <w:t>server side</w:t>
-      </w:r>
-      <w:proofErr w:type="gramEnd"/>
-      <w:r>
-        <w:t xml:space="preserve"> game logic.</w:t>
+        <w:t xml:space="preserve"> with CRT cards explains the interactions, patterns, and abstractions used for the server side game logic.</w:t>
       </w:r>
     </w:p>
     <w:p/>
     <w:p>
       <w:r>
-        <w:t xml:space="preserve">Since the client has very minimal responsibilities, a client class diagram is not included, but the interactions for handling sending and receiving messages is </w:t>
-      </w:r>
-      <w:proofErr w:type="gramStart"/>
-      <w:r>
-        <w:t>similar to</w:t>
-      </w:r>
-      <w:proofErr w:type="gramEnd"/>
-      <w:r>
-        <w:t xml:space="preserve"> the server side.</w:t>
+        <w:t>Since the client has very minimal responsibilities, a client class diagram is not included, but the interactions for handling sending and receiving messages is similar to the server side.</w:t>
       </w:r>
     </w:p>
     <w:p>
@@ -200,15 +165,7 @@
     <w:p/>
     <w:p>
       <w:r>
-        <w:t xml:space="preserve">There is a contract in place for handling socket messages. The message body must be a UTF8 encoded JSON object with the field “event” containing an event name string and a field “data” containing any arbitrary JSON object. This contract allow for the client and server to register a dictionary of event handlers using an abstraction </w:t>
-      </w:r>
-      <w:proofErr w:type="gramStart"/>
-      <w:r>
-        <w:t>function .On</w:t>
-      </w:r>
-      <w:proofErr w:type="gramEnd"/>
-      <w:r>
-        <w:t>(“event_name”, JsonObject data) to register handlers.</w:t>
+        <w:t>There is a contract in place for handling socket messages. The message body must be a UTF8 encoded JSON object with the field “event” containing an event name string and a field “data” containing any arbitrary JSON object. This contract allow for the client and server to register a dictionary of event handlers using an abstraction function .On(“event_name”, JsonObject data) to register handlers.</w:t>
       </w:r>
     </w:p>
     <w:p/>
@@ -279,6 +236,8 @@
         <w:lastRenderedPageBreak/>
         <w:t>Use cases:</w:t>
       </w:r>
+      <w:bookmarkStart w:id="0" w:name="_GoBack"/>
+      <w:bookmarkEnd w:id="0"/>
     </w:p>
     <w:p>
       <w:r>
@@ -549,56 +508,61 @@
           <w:color w:val="000000"/>
         </w:rPr>
         <w:tab/>
-        <w:t xml:space="preserve">-Player selects a </w:t>
-      </w:r>
-      <w:proofErr w:type="spellStart"/>
-      <w:r>
-        <w:rPr>
-          <w:rFonts w:eastAsia="Arial" w:cstheme="minorHAnsi"/>
-          <w:color w:val="000000"/>
-        </w:rPr>
-        <w:t>preset</w:t>
-      </w:r>
-      <w:proofErr w:type="spellEnd"/>
-      <w:r>
-        <w:rPr>
-          <w:rFonts w:eastAsia="Arial" w:cstheme="minorHAnsi"/>
-          <w:color w:val="000000"/>
-        </w:rPr>
-        <w:t xml:space="preserve"> game scenario from a list of scenarios and requests to create a game in that state.</w:t>
-      </w:r>
-    </w:p>
-    <w:p>
-      <w:pPr>
-        <w:spacing w:after="0" w:line="276" w:lineRule="auto"/>
-        <w:rPr>
-          <w:rFonts w:eastAsia="Arial" w:cstheme="minorHAnsi"/>
-          <w:color w:val="000000"/>
-        </w:rPr>
-      </w:pPr>
+        <w:t xml:space="preserve">-Player selects a pre set game scenario from a list of scenarios and requests to </w:t>
+      </w:r>
       <w:r>
         <w:rPr>
           <w:rFonts w:eastAsia="Arial" w:cstheme="minorHAnsi"/>
           <w:color w:val="000000"/>
         </w:rPr>
         <w:tab/>
-        <w:t xml:space="preserve">-Player is loaded into the </w:t>
-      </w:r>
-      <w:proofErr w:type="spellStart"/>
-      <w:r>
-        <w:rPr>
-          <w:rFonts w:eastAsia="Arial" w:cstheme="minorHAnsi"/>
-          <w:color w:val="000000"/>
-        </w:rPr>
-        <w:t>preset</w:t>
-      </w:r>
-      <w:proofErr w:type="spellEnd"/>
-      <w:r>
-        <w:rPr>
-          <w:rFonts w:eastAsia="Arial" w:cstheme="minorHAnsi"/>
-          <w:color w:val="000000"/>
-        </w:rPr>
-        <w:t xml:space="preserve"> game state according to the scenario he selected.</w:t>
+        <w:t>create a game in that state.</w:t>
+      </w:r>
+    </w:p>
+    <w:p>
+      <w:pPr>
+        <w:spacing w:after="0" w:line="276" w:lineRule="auto"/>
+        <w:rPr>
+          <w:rFonts w:eastAsia="Arial" w:cstheme="minorHAnsi"/>
+          <w:color w:val="000000"/>
+        </w:rPr>
+      </w:pPr>
+      <w:r>
+        <w:rPr>
+          <w:rFonts w:eastAsia="Arial" w:cstheme="minorHAnsi"/>
+          <w:color w:val="000000"/>
+        </w:rPr>
+        <w:tab/>
+      </w:r>
+      <w:r>
+        <w:rPr>
+          <w:rFonts w:eastAsia="Arial" w:cstheme="minorHAnsi"/>
+          <w:color w:val="000000"/>
+        </w:rPr>
+        <w:tab/>
+        <w:t xml:space="preserve">-Player is loaded into the pre set game state according to the scenario he </w:t>
+      </w:r>
+      <w:r>
+        <w:rPr>
+          <w:rFonts w:eastAsia="Arial" w:cstheme="minorHAnsi"/>
+          <w:color w:val="000000"/>
+        </w:rPr>
+        <w:tab/>
+      </w:r>
+      <w:r>
+        <w:rPr>
+          <w:rFonts w:eastAsia="Arial" w:cstheme="minorHAnsi"/>
+          <w:color w:val="000000"/>
+        </w:rPr>
+        <w:tab/>
+      </w:r>
+      <w:r>
+        <w:rPr>
+          <w:rFonts w:eastAsia="Arial" w:cstheme="minorHAnsi"/>
+          <w:color w:val="000000"/>
+        </w:rPr>
+        <w:tab/>
+        <w:t>selected.</w:t>
       </w:r>
     </w:p>
     <w:p>
@@ -789,23 +753,7 @@
           <w:rFonts w:eastAsia="Arial" w:cstheme="minorHAnsi"/>
           <w:color w:val="000000"/>
         </w:rPr>
-        <w:t xml:space="preserve">: </w:t>
-      </w:r>
-      <w:proofErr w:type="gramStart"/>
-      <w:r>
-        <w:rPr>
-          <w:rFonts w:eastAsia="Arial" w:cstheme="minorHAnsi"/>
-          <w:color w:val="000000"/>
-        </w:rPr>
-        <w:t>Pre existing</w:t>
-      </w:r>
-      <w:proofErr w:type="gramEnd"/>
-      <w:r>
-        <w:rPr>
-          <w:rFonts w:eastAsia="Arial" w:cstheme="minorHAnsi"/>
-          <w:color w:val="000000"/>
-        </w:rPr>
-        <w:t xml:space="preserve"> game lobby must exist, along with the host/game creator</w:t>
+        <w:t>: Pre existing game lobby must exist, along with the host/game creator</w:t>
       </w:r>
     </w:p>
     <w:p>
@@ -1048,6 +996,7 @@
           <w:color w:val="000000"/>
           <w:u w:val="single"/>
         </w:rPr>
+        <w:lastRenderedPageBreak/>
         <w:t>External Actors</w:t>
       </w:r>
       <w:r>
@@ -1072,7 +1021,6 @@
           <w:color w:val="000000"/>
           <w:u w:val="single"/>
         </w:rPr>
-        <w:lastRenderedPageBreak/>
         <w:t>Related Use Cases</w:t>
       </w:r>
       <w:r>
@@ -1507,6 +1455,22 @@
         <w:rPr>
           <w:rFonts w:eastAsia="Arial" w:cstheme="minorHAnsi"/>
           <w:color w:val="000000"/>
+        </w:rPr>
+        <w:t>5. Host player draws the first story card and game system sets current story to be the drawn card.</w:t>
+      </w:r>
+    </w:p>
+    <w:p>
+      <w:pPr>
+        <w:spacing w:after="0" w:line="276" w:lineRule="auto"/>
+        <w:rPr>
+          <w:rFonts w:eastAsia="Arial" w:cstheme="minorHAnsi"/>
+          <w:color w:val="000000"/>
+        </w:rPr>
+      </w:pPr>
+      <w:r>
+        <w:rPr>
+          <w:rFonts w:eastAsia="Arial" w:cstheme="minorHAnsi"/>
+          <w:color w:val="000000"/>
           <w:u w:val="single"/>
         </w:rPr>
         <w:t>Resulting Events</w:t>
@@ -1516,23 +1480,7 @@
           <w:rFonts w:eastAsia="Arial" w:cstheme="minorHAnsi"/>
           <w:color w:val="000000"/>
         </w:rPr>
-        <w:t xml:space="preserve">: A new match is </w:t>
-      </w:r>
-      <w:proofErr w:type="gramStart"/>
-      <w:r>
-        <w:rPr>
-          <w:rFonts w:eastAsia="Arial" w:cstheme="minorHAnsi"/>
-          <w:color w:val="000000"/>
-        </w:rPr>
-        <w:t>created</w:t>
-      </w:r>
-      <w:proofErr w:type="gramEnd"/>
-      <w:r>
-        <w:rPr>
-          <w:rFonts w:eastAsia="Arial" w:cstheme="minorHAnsi"/>
-          <w:color w:val="000000"/>
-        </w:rPr>
-        <w:t xml:space="preserve"> and participating players are dealt 12 cards each.</w:t>
+        <w:t>: A new match is created and participating players are dealt 12 cards each.</w:t>
       </w:r>
     </w:p>
     <w:p>
@@ -1556,23 +1504,7 @@
           <w:rFonts w:eastAsia="Arial" w:cstheme="minorHAnsi"/>
           <w:color w:val="000000"/>
         </w:rPr>
-        <w:t xml:space="preserve">: The match </w:t>
-      </w:r>
-      <w:proofErr w:type="gramStart"/>
-      <w:r>
-        <w:rPr>
-          <w:rFonts w:eastAsia="Arial" w:cstheme="minorHAnsi"/>
-          <w:color w:val="000000"/>
-        </w:rPr>
-        <w:t>begins</w:t>
-      </w:r>
-      <w:proofErr w:type="gramEnd"/>
-      <w:r>
-        <w:rPr>
-          <w:rFonts w:eastAsia="Arial" w:cstheme="minorHAnsi"/>
-          <w:color w:val="000000"/>
-        </w:rPr>
-        <w:t xml:space="preserve"> and players start drawing the story cards.</w:t>
+        <w:t>: The match begins and players start drawing the story cards.</w:t>
       </w:r>
     </w:p>
     <w:p>
@@ -1781,39 +1713,23 @@
           <w:rFonts w:eastAsia="Arial" w:cstheme="minorHAnsi"/>
           <w:color w:val="000000"/>
         </w:rPr>
-        <w:t xml:space="preserve">4. Game system verifies that none of the players is of rank Knight </w:t>
-      </w:r>
-      <w:proofErr w:type="gramStart"/>
-      <w:r>
-        <w:rPr>
-          <w:rFonts w:eastAsia="Arial" w:cstheme="minorHAnsi"/>
-          <w:color w:val="000000"/>
-        </w:rPr>
-        <w:t>Of</w:t>
-      </w:r>
-      <w:proofErr w:type="gramEnd"/>
-      <w:r>
-        <w:rPr>
-          <w:rFonts w:eastAsia="Arial" w:cstheme="minorHAnsi"/>
-          <w:color w:val="000000"/>
-        </w:rPr>
-        <w:t xml:space="preserve"> The Round Table.</w:t>
-      </w:r>
-    </w:p>
-    <w:p>
-      <w:pPr>
-        <w:spacing w:after="0" w:line="276" w:lineRule="auto"/>
-        <w:rPr>
-          <w:rFonts w:eastAsia="Arial" w:cstheme="minorHAnsi"/>
-          <w:color w:val="000000"/>
-        </w:rPr>
-      </w:pPr>
-      <w:r>
-        <w:rPr>
-          <w:rFonts w:eastAsia="Arial" w:cstheme="minorHAnsi"/>
-          <w:color w:val="000000"/>
-        </w:rPr>
-        <w:t>5. Game system proceeds to the next player's turn.</w:t>
+        <w:t>4. Game system verifies that none of the players is of rank Knight Of The Round Table.</w:t>
+      </w:r>
+    </w:p>
+    <w:p>
+      <w:pPr>
+        <w:spacing w:after="0" w:line="276" w:lineRule="auto"/>
+        <w:rPr>
+          <w:rFonts w:eastAsia="Arial" w:cstheme="minorHAnsi"/>
+          <w:color w:val="000000"/>
+        </w:rPr>
+      </w:pPr>
+      <w:r>
+        <w:rPr>
+          <w:rFonts w:eastAsia="Arial" w:cstheme="minorHAnsi"/>
+          <w:color w:val="000000"/>
+        </w:rPr>
+        <w:t xml:space="preserve">5. Game system proceeds to the next player's turn. </w:t>
       </w:r>
     </w:p>
     <w:p>
@@ -1837,23 +1753,7 @@
           <w:rFonts w:eastAsia="Arial" w:cstheme="minorHAnsi"/>
           <w:color w:val="000000"/>
         </w:rPr>
-        <w:t xml:space="preserve">: The current quest/tournament is </w:t>
-      </w:r>
-      <w:proofErr w:type="gramStart"/>
-      <w:r>
-        <w:rPr>
-          <w:rFonts w:eastAsia="Arial" w:cstheme="minorHAnsi"/>
-          <w:color w:val="000000"/>
-        </w:rPr>
-        <w:t>resolved</w:t>
-      </w:r>
-      <w:proofErr w:type="gramEnd"/>
-      <w:r>
-        <w:rPr>
-          <w:rFonts w:eastAsia="Arial" w:cstheme="minorHAnsi"/>
-          <w:color w:val="000000"/>
-        </w:rPr>
-        <w:t xml:space="preserve"> and the next player's turn begins.</w:t>
+        <w:t>: The current quest/tournament is resolved and the next player's turn begins.</w:t>
       </w:r>
     </w:p>
     <w:p>
@@ -1877,24 +1777,25 @@
           <w:rFonts w:eastAsia="Arial" w:cstheme="minorHAnsi"/>
           <w:color w:val="000000"/>
         </w:rPr>
-        <w:t>: The next story card is drawn.</w:t>
-      </w:r>
-    </w:p>
-    <w:p>
-      <w:pPr>
-        <w:spacing w:after="0" w:line="276" w:lineRule="auto"/>
-        <w:rPr>
-          <w:rFonts w:eastAsia="Arial" w:cstheme="minorHAnsi"/>
-          <w:color w:val="000000"/>
-          <w:u w:val="single"/>
-        </w:rPr>
-      </w:pPr>
-      <w:r>
-        <w:rPr>
-          <w:rFonts w:eastAsia="Arial" w:cstheme="minorHAnsi"/>
-          <w:color w:val="000000"/>
-          <w:u w:val="single"/>
-        </w:rPr>
+        <w:t>: The next story card is drawn and current story is updated.</w:t>
+      </w:r>
+    </w:p>
+    <w:p>
+      <w:pPr>
+        <w:spacing w:after="0" w:line="276" w:lineRule="auto"/>
+        <w:rPr>
+          <w:rFonts w:eastAsia="Arial" w:cstheme="minorHAnsi"/>
+          <w:color w:val="000000"/>
+          <w:u w:val="single"/>
+        </w:rPr>
+      </w:pPr>
+      <w:r>
+        <w:rPr>
+          <w:rFonts w:eastAsia="Arial" w:cstheme="minorHAnsi"/>
+          <w:color w:val="000000"/>
+          <w:u w:val="single"/>
+        </w:rPr>
+        <w:lastRenderedPageBreak/>
         <w:t>Alternatives:</w:t>
       </w:r>
     </w:p>
@@ -1911,7 +1812,6 @@
           <w:rFonts w:eastAsia="Arial" w:cstheme="minorHAnsi"/>
           <w:color w:val="000000"/>
         </w:rPr>
-        <w:lastRenderedPageBreak/>
         <w:tab/>
         <w:t xml:space="preserve">-If a player ends their turn while their number of cards in hand is over the limit, </w:t>
       </w:r>
@@ -1938,23 +1838,7 @@
           <w:color w:val="000000"/>
         </w:rPr>
         <w:tab/>
-        <w:t xml:space="preserve">-If a player is promoted to a Knight </w:t>
-      </w:r>
-      <w:proofErr w:type="gramStart"/>
-      <w:r>
-        <w:rPr>
-          <w:rFonts w:eastAsia="Arial" w:cstheme="minorHAnsi"/>
-          <w:color w:val="000000"/>
-        </w:rPr>
-        <w:t>Of</w:t>
-      </w:r>
-      <w:proofErr w:type="gramEnd"/>
-      <w:r>
-        <w:rPr>
-          <w:rFonts w:eastAsia="Arial" w:cstheme="minorHAnsi"/>
-          <w:color w:val="000000"/>
-        </w:rPr>
-        <w:t xml:space="preserve"> The Round Table after the </w:t>
+        <w:t xml:space="preserve">-If a player is promoted to a Knight Of The Round Table after the </w:t>
       </w:r>
       <w:r>
         <w:rPr>
@@ -2101,7 +1985,7 @@
           <w:rFonts w:eastAsia="Arial" w:cstheme="minorHAnsi"/>
           <w:color w:val="000000"/>
         </w:rPr>
-        <w:t>: UC-7 Play cards stage</w:t>
+        <w:t>: UC-9 Participation response</w:t>
       </w:r>
     </w:p>
     <w:p>
@@ -2277,23 +2161,7 @@
           <w:rFonts w:eastAsia="Arial" w:cstheme="minorHAnsi"/>
           <w:color w:val="000000"/>
         </w:rPr>
-        <w:t xml:space="preserve">: The next quest/tournament phase </w:t>
-      </w:r>
-      <w:proofErr w:type="gramStart"/>
-      <w:r>
-        <w:rPr>
-          <w:rFonts w:eastAsia="Arial" w:cstheme="minorHAnsi"/>
-          <w:color w:val="000000"/>
-        </w:rPr>
-        <w:t>begins</w:t>
-      </w:r>
-      <w:proofErr w:type="gramEnd"/>
-      <w:r>
-        <w:rPr>
-          <w:rFonts w:eastAsia="Arial" w:cstheme="minorHAnsi"/>
-          <w:color w:val="000000"/>
-        </w:rPr>
-        <w:t xml:space="preserve"> and winning players select which cards to play for that phase.</w:t>
+        <w:t>: The next quest/tournament phase begins and winning players select which cards to play for that phase.</w:t>
       </w:r>
     </w:p>
     <w:p>
@@ -2466,7 +2334,7 @@
           <w:rFonts w:eastAsia="Arial" w:cstheme="minorHAnsi"/>
           <w:color w:val="000000"/>
         </w:rPr>
-        <w:t>: UC-6 Play cards</w:t>
+        <w:t>: UC-10 Quest sponsor response</w:t>
       </w:r>
     </w:p>
     <w:p>
@@ -2684,23 +2552,7 @@
           <w:color w:val="000000"/>
         </w:rPr>
         <w:tab/>
-        <w:t xml:space="preserve">-If no one joins the quest, the quest is </w:t>
-      </w:r>
-      <w:proofErr w:type="gramStart"/>
-      <w:r>
-        <w:rPr>
-          <w:rFonts w:eastAsia="Arial" w:cstheme="minorHAnsi"/>
-          <w:color w:val="000000"/>
-        </w:rPr>
-        <w:t>resolved</w:t>
-      </w:r>
-      <w:proofErr w:type="gramEnd"/>
-      <w:r>
-        <w:rPr>
-          <w:rFonts w:eastAsia="Arial" w:cstheme="minorHAnsi"/>
-          <w:color w:val="000000"/>
-        </w:rPr>
-        <w:t xml:space="preserve"> and the sponsor draws a number </w:t>
+        <w:t xml:space="preserve">-If no one joins the quest, the quest is resolved and the sponsor draws a number </w:t>
       </w:r>
       <w:r>
         <w:rPr>
@@ -3119,7 +2971,7 @@
           <w:rFonts w:eastAsia="Arial" w:cstheme="minorHAnsi"/>
           <w:color w:val="000000"/>
         </w:rPr>
-        <w:t>: UC-10 Quest sponsorship response</w:t>
+        <w:t>: UC-6 Play cards</w:t>
       </w:r>
     </w:p>
     <w:p>
@@ -3239,23 +3091,7 @@
           <w:rFonts w:eastAsia="Arial" w:cstheme="minorHAnsi"/>
           <w:color w:val="000000"/>
         </w:rPr>
-        <w:t xml:space="preserve">: The tournament </w:t>
-      </w:r>
-      <w:proofErr w:type="gramStart"/>
-      <w:r>
-        <w:rPr>
-          <w:rFonts w:eastAsia="Arial" w:cstheme="minorHAnsi"/>
-          <w:color w:val="000000"/>
-        </w:rPr>
-        <w:t>begins</w:t>
-      </w:r>
-      <w:proofErr w:type="gramEnd"/>
-      <w:r>
-        <w:rPr>
-          <w:rFonts w:eastAsia="Arial" w:cstheme="minorHAnsi"/>
-          <w:color w:val="000000"/>
-        </w:rPr>
-        <w:t xml:space="preserve"> or the quest sponsor begins setting up the quest.</w:t>
+        <w:t>: The tournament begins or the quest sponsor begins setting up the quest.</w:t>
       </w:r>
     </w:p>
     <w:p>
@@ -3380,6 +3216,7 @@
           <w:color w:val="000000"/>
           <w:u w:val="single"/>
         </w:rPr>
+        <w:lastRenderedPageBreak/>
         <w:t>Description</w:t>
       </w:r>
       <w:r>
@@ -3435,7 +3272,7 @@
           <w:rFonts w:eastAsia="Arial" w:cstheme="minorHAnsi"/>
           <w:color w:val="000000"/>
         </w:rPr>
-        <w:t>: UC-9 Participation response</w:t>
+        <w:t>: UC-7 Play cards stage</w:t>
       </w:r>
     </w:p>
     <w:p>
@@ -3655,23 +3492,7 @@
           <w:color w:val="000000"/>
         </w:rPr>
         <w:tab/>
-        <w:t xml:space="preserve">-If no player sponsors, the quest is </w:t>
-      </w:r>
-      <w:proofErr w:type="gramStart"/>
-      <w:r>
-        <w:rPr>
-          <w:rFonts w:eastAsia="Arial" w:cstheme="minorHAnsi"/>
-          <w:color w:val="000000"/>
-        </w:rPr>
-        <w:t>abandoned</w:t>
-      </w:r>
-      <w:proofErr w:type="gramEnd"/>
-      <w:r>
-        <w:rPr>
-          <w:rFonts w:eastAsia="Arial" w:cstheme="minorHAnsi"/>
-          <w:color w:val="000000"/>
-        </w:rPr>
-        <w:t xml:space="preserve"> and the next story card is drawn.</w:t>
+        <w:t>-If no player sponsors, the quest is abandoned and the next story card is drawn.</w:t>
       </w:r>
     </w:p>
     <w:p>
@@ -3689,6 +3510,15 @@
         </w:rPr>
         <w:tab/>
       </w:r>
+    </w:p>
+    <w:p>
+      <w:pPr>
+        <w:spacing w:after="0" w:line="276" w:lineRule="auto"/>
+        <w:rPr>
+          <w:rFonts w:eastAsia="Arial" w:cstheme="minorHAnsi"/>
+          <w:color w:val="000000"/>
+        </w:rPr>
+      </w:pPr>
     </w:p>
     <w:sectPr>
       <w:pgSz w:w="12240" w:h="15840"/>

</xml_diff>